<commit_message>
Done the how to use and URL sections of documentation
</commit_message>
<xml_diff>
--- a/Project/Report.docx
+++ b/Project/Report.docx
@@ -607,6 +607,25 @@
         <w:t>API</w:t>
       </w:r>
     </w:p>
+    <w:p>
+      <w:r>
+        <w:t>For Employee:</w:t>
+      </w:r>
+    </w:p>
+    <w:p/>
+    <w:p/>
+    <w:p>
+      <w:r>
+        <w:t>For Customer:</w:t>
+      </w:r>
+    </w:p>
+    <w:p/>
+    <w:p>
+      <w:r>
+        <w:t>For Purchase:</w:t>
+      </w:r>
+    </w:p>
+    <w:p/>
     <w:p/>
     <w:p>
       <w:pPr>
@@ -616,7 +635,90 @@
         <w:t>How to Use</w:t>
       </w:r>
     </w:p>
-    <w:p/>
+    <w:p>
+      <w:r>
+        <w:t>Our goal was to</w:t>
+      </w:r>
+      <w:r>
+        <w:t xml:space="preserve"> make using the system as user friendly as possible. To do this we made use of CSS and descriptive button names to allow for a user to catch on quickly, while also using a minimalistic style to remove clutter that could hamper the user experience. With this said, all a user has to do is sign in then click any button on our header bar. Each bar has a descriptive name to it. </w:t>
+      </w:r>
+    </w:p>
+    <w:p>
+      <w:r>
+        <w:tab/>
+        <w:t>“Home” takes the user to the home page which displays a quick greeting explaining the purpose of the site and a google map of the user’s location.</w:t>
+      </w:r>
+    </w:p>
+    <w:p>
+      <w:r>
+        <w:tab/>
+        <w:t>“Employee” takes the user to the employee page which allows the user to view and modify the employee table in the database using CRUD operations.</w:t>
+      </w:r>
+    </w:p>
+    <w:p>
+      <w:r>
+        <w:tab/>
+        <w:t>“Customer” t</w:t>
+      </w:r>
+      <w:r>
+        <w:t xml:space="preserve">akes the user to the </w:t>
+      </w:r>
+      <w:r>
+        <w:t>customer</w:t>
+      </w:r>
+      <w:r>
+        <w:t xml:space="preserve"> page which allows the user to view and modify the </w:t>
+      </w:r>
+      <w:r>
+        <w:t xml:space="preserve">customer </w:t>
+      </w:r>
+      <w:r>
+        <w:t>table in the database using CRUD operations.</w:t>
+      </w:r>
+    </w:p>
+    <w:p>
+      <w:r>
+        <w:tab/>
+      </w:r>
+      <w:r>
+        <w:t>“</w:t>
+      </w:r>
+      <w:r>
+        <w:t>Purchase</w:t>
+      </w:r>
+      <w:r>
+        <w:t xml:space="preserve">” takes the user to the </w:t>
+      </w:r>
+      <w:r>
+        <w:t>purchase</w:t>
+      </w:r>
+      <w:r>
+        <w:t xml:space="preserve"> page which allows the user to view and modify the </w:t>
+      </w:r>
+      <w:r>
+        <w:t xml:space="preserve">purchase </w:t>
+      </w:r>
+      <w:r>
+        <w:t>table in the database using CRUD operations.</w:t>
+      </w:r>
+    </w:p>
+    <w:p>
+      <w:r>
+        <w:t>CRUD OPERATIONS</w:t>
+      </w:r>
+    </w:p>
+    <w:p>
+      <w:r>
+        <w:tab/>
+        <w:t xml:space="preserve">The user can do CRUD operations on each table in the respective pages. In order to do this a user must click on the option prompting for each CRUD operation. When the button is clicked a form will appear to the right of the database view allowing the user to input the information. Once the user is </w:t>
+      </w:r>
+      <w:r>
+        <w:lastRenderedPageBreak/>
+        <w:t xml:space="preserve">done inputting into a form they have to hit the submit button then the information is sent and the database is changed. </w:t>
+      </w:r>
+      <w:bookmarkStart w:id="0" w:name="_GoBack"/>
+      <w:bookmarkEnd w:id="0"/>
+    </w:p>
     <w:p>
       <w:pPr>
         <w:pStyle w:val="Heading1"/>
@@ -640,8 +742,6 @@
       <w:r>
         <w:t>http://54.201.252.152/Project/controller-home.php</w:t>
       </w:r>
-      <w:bookmarkStart w:id="0" w:name="_GoBack"/>
-      <w:bookmarkEnd w:id="0"/>
     </w:p>
     <w:p/>
     <w:sectPr>
@@ -1251,8 +1351,8 @@
   </w:compat>
   <w:rsids>
     <w:rsidRoot w:val="00766E2D"/>
-    <w:rsid w:val="00487F1E"/>
     <w:rsid w:val="00766E2D"/>
+    <w:rsid w:val="008B243B"/>
   </w:rsids>
   <m:mathPr>
     <m:mathFont m:val="Cambria Math"/>

</xml_diff>